<commit_message>
feat: add safe push script and pre-push hook to prevent overwriting GitHub changes
- Add safe-push.sh script that pulls before pushing
- Add pre-push Git hook to warn about remote changes
- Add Git冲突避免指南.md with detailed instructions
- This prevents local changes from overwriting GitHub updates from rule management page
</commit_message>
<xml_diff>
--- a/report-template.docx
+++ b/report-template.docx
@@ -104,6 +104,10 @@
     <w:p>
       <w:pPr>
         <w:pStyle w:val="48"/>
+        <w:rPr>
+          <w:rFonts w:hint="default"/>
+          <w:lang w:val="en-US"/>
+        </w:rPr>
       </w:pPr>
       <w:r>
         <w:rPr>
@@ -119,8 +123,10 @@
       </w:r>
       <w:r>
         <w:rPr>
-          <w:rFonts w:hint="eastAsia"/>
-        </w:rPr>
+          <w:rFonts w:hint="default"/>
+          <w:lang w:val="en-US"/>
+        </w:rPr>
+        <w:t>{{PROPERTY_TYPE}}</w:t>
       </w:r>
     </w:p>
     <w:p>
@@ -143,6 +149,10 @@
     <w:p>
       <w:pPr>
         <w:pStyle w:val="48"/>
+        <w:rPr>
+          <w:rFonts w:hint="default"/>
+          <w:lang w:val="en-US"/>
+        </w:rPr>
       </w:pPr>
       <w:r>
         <w:rPr>
@@ -153,7 +163,16 @@
         </w:rPr>
         <w:t>Prepared For:</w:t>
       </w:r>
-      <w:r/>
+      <w:r>
+        <w:t xml:space="preserve"> </w:t>
+      </w:r>
+      <w:r>
+        <w:rPr>
+          <w:rFonts w:hint="default"/>
+          <w:lang w:val="en-US"/>
+        </w:rPr>
+        <w:t>{{PREPARED_FOR}}</w:t>
+      </w:r>
     </w:p>
     <w:p>
       <w:pPr>
@@ -175,6 +194,10 @@
     <w:p>
       <w:pPr>
         <w:pStyle w:val="50"/>
+        <w:rPr>
+          <w:rFonts w:hint="default"/>
+          <w:lang w:val="en-US"/>
+        </w:rPr>
       </w:pPr>
       <w:r>
         <w:rPr>
@@ -188,6 +211,15 @@
           <w:rStyle w:val="51"/>
           <w:rFonts w:eastAsiaTheme="majorEastAsia"/>
         </w:rPr>
+        <w:t xml:space="preserve"> </w:t>
+      </w:r>
+      <w:r>
+        <w:rPr>
+          <w:rStyle w:val="51"/>
+          <w:rFonts w:hint="default" w:eastAsiaTheme="majorEastAsia"/>
+          <w:lang w:val="en-US"/>
+        </w:rPr>
+        <w:t>{{ASSESSMENT_DATE}}</w:t>
       </w:r>
     </w:p>
     <w:p>
@@ -1324,10 +1356,19 @@
       </w:r>
     </w:p>
     <w:p>
-      <w:r/>
-    </w:p>
-    <w:p>
-      <w:r/>
+      <w:pPr>
+        <w:rPr>
+          <w:rFonts w:hint="default"/>
+          <w:lang w:val="en-US"/>
+        </w:rPr>
+      </w:pPr>
+      <w:r>
+        <w:rPr>
+          <w:rFonts w:hint="default"/>
+          <w:lang w:val="en-US"/>
+        </w:rPr>
+        <w:t>{{OVERALL_STATUS}}</w:t>
+      </w:r>
     </w:p>
     <w:p>
       <w:pPr>
@@ -1335,6 +1376,13 @@
           <w:rStyle w:val="49"/>
         </w:rPr>
       </w:pPr>
+      <w:r>
+        <w:rPr>
+          <w:rFonts w:hint="default"/>
+          <w:lang w:val="en-US"/>
+        </w:rPr>
+        <w:t>{{EXECUTIVE_SUMMARY}}</w:t>
+      </w:r>
       <w:r>
         <w:rPr>
           <w:rStyle w:val="49"/>
@@ -2173,8 +2221,23 @@
     <w:p>
       <w:pPr>
         <w:pStyle w:val="4"/>
-      </w:pPr>
-      <w:r/>
+        <w:rPr>
+          <w:rFonts w:hint="default"/>
+          <w:lang w:val="en-US"/>
+        </w:rPr>
+      </w:pPr>
+      <w:r>
+        <w:t>Current Property Risk Rating:     {{</w:t>
+      </w:r>
+      <w:r>
+        <w:rPr>
+          <w:rFonts w:hint="default"/>
+          <w:lang w:val="en-US"/>
+        </w:rPr>
+        <w:t>RISK_RATING}}</w:t>
+      </w:r>
+      <w:bookmarkStart w:id="0" w:name="_GoBack"/>
+      <w:bookmarkEnd w:id="0"/>
     </w:p>
     <w:p>
       <w:pPr>
@@ -2190,7 +2253,19 @@
       </w:r>
     </w:p>
     <w:p>
-      <w:r/>
+      <w:pPr>
+        <w:rPr>
+          <w:rFonts w:hint="default"/>
+          <w:lang w:val="en-US"/>
+        </w:rPr>
+      </w:pPr>
+      <w:r>
+        <w:rPr>
+          <w:rFonts w:hint="default"/>
+          <w:lang w:val="en-US"/>
+        </w:rPr>
+        <w:t>{{RISK_RATING_FACTORS}}</w:t>
+      </w:r>
     </w:p>
     <w:p>
       <w:pPr>
@@ -2274,7 +2349,9 @@
       </w:pPr>
     </w:p>
     <w:p>
-      <w:r/>
+      <w:r>
+        <w:t>{{IMMEDIATE_FINDINGS}}</w:t>
+      </w:r>
     </w:p>
     <w:p>
       <w:pPr>
@@ -2290,7 +2367,9 @@
       </w:r>
     </w:p>
     <w:p>
-      <w:r/>
+      <w:r>
+        <w:t>{{URGENT_NOT_FINDINGS}}</w:t>
+      </w:r>
     </w:p>
     <w:p>
       <w:pPr>
@@ -2384,7 +2463,9 @@
       </w:pPr>
     </w:p>
     <w:p>
-      <w:r/>
+      <w:r>
+        <w:t>{{RECOMMENDED_FINDINGS}}</w:t>
+      </w:r>
     </w:p>
     <w:p>
       <w:pPr>
@@ -2583,14 +2664,14 @@
         </w:rPr>
         <w:t xml:space="preserve"> </w:t>
       </w:r>
-      <w:bookmarkStart w:id="0" w:name="_GoBack"/>
-      <w:bookmarkEnd w:id="0"/>
       <w:r>
         <w:t>and found to be operating within acceptable parameters:</w:t>
       </w:r>
     </w:p>
     <w:p>
-      <w:r/>
+      <w:r>
+        <w:t>{{PLAN_MONITOR_FINDINGS}}</w:t>
+      </w:r>
     </w:p>
     <w:p>
       <w:pPr>
@@ -3799,6 +3880,7 @@
             </w14:solidFill>
           </w14:textFill>
         </w:rPr>
+        <w:t>{{TEST_RESULTS_SUMMARY}}</w:t>
       </w:r>
     </w:p>
     <w:p/>
@@ -3816,7 +3898,9 @@
       </w:pPr>
     </w:p>
     <w:p>
-      <w:r/>
+      <w:r>
+        <w:t>{{TECHNICAL_NOTES}}</w:t>
+      </w:r>
     </w:p>
     <w:p>
       <w:pPr>
@@ -5061,9 +5145,9 @@
       </w:pPr>
     </w:p>
     <w:sectPr>
-      <w:footerReference r:id="rId6" w:type="first"/>
-      <w:footerReference r:id="rId5" w:type="default"/>
-      <w:headerReference w:type="default" r:id="rId10"/>
+      <w:footerReference r:id="rId7" w:type="first"/>
+      <w:headerReference r:id="rId5" w:type="default"/>
+      <w:footerReference r:id="rId6" w:type="default"/>
       <w:pgSz w:w="12240" w:h="15840"/>
       <w:pgMar w:top="1901" w:right="1008" w:bottom="1440" w:left="1008" w:header="720" w:footer="432" w:gutter="0"/>
       <w:cols w:space="720" w:num="1"/>
@@ -5189,12 +5273,8 @@
 </file>
 
 <file path=word/header1.xml><?xml version="1.0" encoding="utf-8"?>
-<w:hdr xmlns:m="http://schemas.openxmlformats.org/officeDocument/2006/math" xmlns:mc="http://schemas.openxmlformats.org/markup-compatibility/2006" xmlns:mo="http://schemas.microsoft.com/office/mac/office/2008/main" xmlns:mv="urn:schemas-microsoft-com:mac:vml" xmlns:o="urn:schemas-microsoft-com:office:office" xmlns:r="http://schemas.openxmlformats.org/officeDocument/2006/relationships" xmlns:v="urn:schemas-microsoft-com:vml" xmlns:w10="urn:schemas-microsoft-com:office:word" xmlns:w14="http://schemas.microsoft.com/office/word/2010/wordml" xmlns:w="http://schemas.openxmlformats.org/wordprocessingml/2006/main" xmlns:wne="http://schemas.microsoft.com/office/word/2006/wordml" xmlns:wp14="http://schemas.microsoft.com/office/word/2010/wordprocessingDrawing" xmlns:wp="http://schemas.openxmlformats.org/drawingml/2006/wordprocessingDrawing" xmlns:wpc="http://schemas.microsoft.com/office/word/2010/wordprocessingCanvas" xmlns:wpg="http://schemas.microsoft.com/office/word/2010/wordprocessingGroup" xmlns:wpi="http://schemas.microsoft.com/office/word/2010/wordprocessingInk" xmlns:wps="http://schemas.microsoft.com/office/word/2010/wordprocessingShape" mc:Ignorable="w14 wp14">
-  <w:p>
-    <w:pPr>
-      <w:pStyle w:val="Header"/>
-    </w:pPr>
-  </w:p>
+<w:hdr xmlns:wpc="http://schemas.microsoft.com/office/word/2010/wordprocessingCanvas" xmlns:mc="http://schemas.openxmlformats.org/markup-compatibility/2006" xmlns:o="urn:schemas-microsoft-com:office:office" xmlns:r="http://schemas.openxmlformats.org/officeDocument/2006/relationships" xmlns:m="http://schemas.openxmlformats.org/officeDocument/2006/math" xmlns:v="urn:schemas-microsoft-com:vml" xmlns:wp14="http://schemas.microsoft.com/office/word/2010/wordprocessingDrawing" xmlns:wp="http://schemas.openxmlformats.org/drawingml/2006/wordprocessingDrawing" xmlns:w10="urn:schemas-microsoft-com:office:word" xmlns:w="http://schemas.openxmlformats.org/wordprocessingml/2006/main" xmlns:w14="http://schemas.microsoft.com/office/word/2010/wordml" xmlns:w15="http://schemas.microsoft.com/office/word/2012/wordml" xmlns:wpg="http://schemas.microsoft.com/office/word/2010/wordprocessingGroup" xmlns:wpi="http://schemas.microsoft.com/office/word/2010/wordprocessingInk" xmlns:wne="http://schemas.microsoft.com/office/word/2006/wordml" xmlns:wps="http://schemas.microsoft.com/office/word/2010/wordprocessingShape" xmlns:wpsCustomData="http://www.wps.cn/officeDocument/2013/wpsCustomData" mc:Ignorable="w14 w15 wp14">
+  <w:p/>
 </w:hdr>
 </file>
 

</xml_diff>

<commit_message>
fix: update Word template with fixed placeholder tags
- Fix all 13 split placeholder tags (PROPERTY_TYPE, ASSESSMENT_DATE, etc.)
- Ensure all placeholders are in single continuous text runs
- Copy updated template to netlify/functions directory for deployment
</commit_message>
<xml_diff>
--- a/report-template.docx
+++ b/report-template.docx
@@ -104,10 +104,6 @@
     <w:p>
       <w:pPr>
         <w:pStyle w:val="48"/>
-        <w:rPr>
-          <w:rFonts w:hint="default"/>
-          <w:lang w:val="en-US"/>
-        </w:rPr>
       </w:pPr>
       <w:r>
         <w:rPr>
@@ -123,10 +119,8 @@
       </w:r>
       <w:r>
         <w:rPr>
-          <w:rFonts w:hint="default"/>
-          <w:lang w:val="en-US"/>
-        </w:rPr>
-        <w:t>{{PROPERTY_TYPE}}</w:t>
+          <w:rFonts w:hint="eastAsia"/>
+        </w:rPr>
       </w:r>
     </w:p>
     <w:p>
@@ -149,10 +143,6 @@
     <w:p>
       <w:pPr>
         <w:pStyle w:val="48"/>
-        <w:rPr>
-          <w:rFonts w:hint="default"/>
-          <w:lang w:val="en-US"/>
-        </w:rPr>
       </w:pPr>
       <w:r>
         <w:rPr>
@@ -163,16 +153,7 @@
         </w:rPr>
         <w:t>Prepared For:</w:t>
       </w:r>
-      <w:r>
-        <w:t xml:space="preserve"> </w:t>
-      </w:r>
-      <w:r>
-        <w:rPr>
-          <w:rFonts w:hint="default"/>
-          <w:lang w:val="en-US"/>
-        </w:rPr>
-        <w:t>{{PREPARED_FOR}}</w:t>
-      </w:r>
+      <w:r/>
     </w:p>
     <w:p>
       <w:pPr>
@@ -194,10 +175,6 @@
     <w:p>
       <w:pPr>
         <w:pStyle w:val="50"/>
-        <w:rPr>
-          <w:rFonts w:hint="default"/>
-          <w:lang w:val="en-US"/>
-        </w:rPr>
       </w:pPr>
       <w:r>
         <w:rPr>
@@ -211,15 +188,6 @@
           <w:rStyle w:val="51"/>
           <w:rFonts w:eastAsiaTheme="majorEastAsia"/>
         </w:rPr>
-        <w:t xml:space="preserve"> </w:t>
-      </w:r>
-      <w:r>
-        <w:rPr>
-          <w:rStyle w:val="51"/>
-          <w:rFonts w:hint="default" w:eastAsiaTheme="majorEastAsia"/>
-          <w:lang w:val="en-US"/>
-        </w:rPr>
-        <w:t>{{ASSESSMENT_DATE}}</w:t>
       </w:r>
     </w:p>
     <w:p>
@@ -1356,19 +1324,10 @@
       </w:r>
     </w:p>
     <w:p>
-      <w:pPr>
-        <w:rPr>
-          <w:rFonts w:hint="default"/>
-          <w:lang w:val="en-US"/>
-        </w:rPr>
-      </w:pPr>
-      <w:r>
-        <w:rPr>
-          <w:rFonts w:hint="default"/>
-          <w:lang w:val="en-US"/>
-        </w:rPr>
-        <w:t>{{OVERALL_STATUS}}</w:t>
-      </w:r>
+      <w:r/>
+    </w:p>
+    <w:p>
+      <w:r/>
     </w:p>
     <w:p>
       <w:pPr>
@@ -1376,13 +1335,6 @@
           <w:rStyle w:val="49"/>
         </w:rPr>
       </w:pPr>
-      <w:r>
-        <w:rPr>
-          <w:rFonts w:hint="default"/>
-          <w:lang w:val="en-US"/>
-        </w:rPr>
-        <w:t>{{EXECUTIVE_SUMMARY}}</w:t>
-      </w:r>
       <w:r>
         <w:rPr>
           <w:rStyle w:val="49"/>
@@ -2221,23 +2173,8 @@
     <w:p>
       <w:pPr>
         <w:pStyle w:val="4"/>
-        <w:rPr>
-          <w:rFonts w:hint="default"/>
-          <w:lang w:val="en-US"/>
-        </w:rPr>
-      </w:pPr>
-      <w:r>
-        <w:t>Current Property Risk Rating:     {{</w:t>
-      </w:r>
-      <w:r>
-        <w:rPr>
-          <w:rFonts w:hint="default"/>
-          <w:lang w:val="en-US"/>
-        </w:rPr>
-        <w:t>RISK_RATING}}</w:t>
-      </w:r>
-      <w:bookmarkStart w:id="0" w:name="_GoBack"/>
-      <w:bookmarkEnd w:id="0"/>
+      </w:pPr>
+      <w:r/>
     </w:p>
     <w:p>
       <w:pPr>
@@ -2253,19 +2190,7 @@
       </w:r>
     </w:p>
     <w:p>
-      <w:pPr>
-        <w:rPr>
-          <w:rFonts w:hint="default"/>
-          <w:lang w:val="en-US"/>
-        </w:rPr>
-      </w:pPr>
-      <w:r>
-        <w:rPr>
-          <w:rFonts w:hint="default"/>
-          <w:lang w:val="en-US"/>
-        </w:rPr>
-        <w:t>{{RISK_RATING_FACTORS}}</w:t>
-      </w:r>
+      <w:r/>
     </w:p>
     <w:p>
       <w:pPr>
@@ -2349,9 +2274,7 @@
       </w:pPr>
     </w:p>
     <w:p>
-      <w:r>
-        <w:t>{{IMMEDIATE_FINDINGS}}</w:t>
-      </w:r>
+      <w:r/>
     </w:p>
     <w:p>
       <w:pPr>
@@ -2367,9 +2290,7 @@
       </w:r>
     </w:p>
     <w:p>
-      <w:r>
-        <w:t>{{URGENT_NOT_FINDINGS}}</w:t>
-      </w:r>
+      <w:r/>
     </w:p>
     <w:p>
       <w:pPr>
@@ -2463,9 +2384,7 @@
       </w:pPr>
     </w:p>
     <w:p>
-      <w:r>
-        <w:t>{{RECOMMENDED_FINDINGS}}</w:t>
-      </w:r>
+      <w:r/>
     </w:p>
     <w:p>
       <w:pPr>
@@ -2664,14 +2583,14 @@
         </w:rPr>
         <w:t xml:space="preserve"> </w:t>
       </w:r>
+      <w:bookmarkStart w:id="0" w:name="_GoBack"/>
+      <w:bookmarkEnd w:id="0"/>
       <w:r>
         <w:t>and found to be operating within acceptable parameters:</w:t>
       </w:r>
     </w:p>
     <w:p>
-      <w:r>
-        <w:t>{{PLAN_MONITOR_FINDINGS}}</w:t>
-      </w:r>
+      <w:r/>
     </w:p>
     <w:p>
       <w:pPr>
@@ -3880,7 +3799,6 @@
             </w14:solidFill>
           </w14:textFill>
         </w:rPr>
-        <w:t>{{TEST_RESULTS_SUMMARY}}</w:t>
       </w:r>
     </w:p>
     <w:p/>
@@ -3898,9 +3816,7 @@
       </w:pPr>
     </w:p>
     <w:p>
-      <w:r>
-        <w:t>{{TECHNICAL_NOTES}}</w:t>
-      </w:r>
+      <w:r/>
     </w:p>
     <w:p>
       <w:pPr>
@@ -5145,9 +5061,9 @@
       </w:pPr>
     </w:p>
     <w:sectPr>
-      <w:footerReference r:id="rId7" w:type="first"/>
-      <w:headerReference r:id="rId5" w:type="default"/>
-      <w:footerReference r:id="rId6" w:type="default"/>
+      <w:footerReference r:id="rId6" w:type="first"/>
+      <w:footerReference r:id="rId5" w:type="default"/>
+      <w:headerReference w:type="default" r:id="rId10"/>
       <w:pgSz w:w="12240" w:h="15840"/>
       <w:pgMar w:top="1901" w:right="1008" w:bottom="1440" w:left="1008" w:header="720" w:footer="432" w:gutter="0"/>
       <w:cols w:space="720" w:num="1"/>
@@ -5273,8 +5189,12 @@
 </file>
 
 <file path=word/header1.xml><?xml version="1.0" encoding="utf-8"?>
-<w:hdr xmlns:wpc="http://schemas.microsoft.com/office/word/2010/wordprocessingCanvas" xmlns:mc="http://schemas.openxmlformats.org/markup-compatibility/2006" xmlns:o="urn:schemas-microsoft-com:office:office" xmlns:r="http://schemas.openxmlformats.org/officeDocument/2006/relationships" xmlns:m="http://schemas.openxmlformats.org/officeDocument/2006/math" xmlns:v="urn:schemas-microsoft-com:vml" xmlns:wp14="http://schemas.microsoft.com/office/word/2010/wordprocessingDrawing" xmlns:wp="http://schemas.openxmlformats.org/drawingml/2006/wordprocessingDrawing" xmlns:w10="urn:schemas-microsoft-com:office:word" xmlns:w="http://schemas.openxmlformats.org/wordprocessingml/2006/main" xmlns:w14="http://schemas.microsoft.com/office/word/2010/wordml" xmlns:w15="http://schemas.microsoft.com/office/word/2012/wordml" xmlns:wpg="http://schemas.microsoft.com/office/word/2010/wordprocessingGroup" xmlns:wpi="http://schemas.microsoft.com/office/word/2010/wordprocessingInk" xmlns:wne="http://schemas.microsoft.com/office/word/2006/wordml" xmlns:wps="http://schemas.microsoft.com/office/word/2010/wordprocessingShape" xmlns:wpsCustomData="http://www.wps.cn/officeDocument/2013/wpsCustomData" mc:Ignorable="w14 w15 wp14">
-  <w:p/>
+<w:hdr xmlns:m="http://schemas.openxmlformats.org/officeDocument/2006/math" xmlns:mc="http://schemas.openxmlformats.org/markup-compatibility/2006" xmlns:mo="http://schemas.microsoft.com/office/mac/office/2008/main" xmlns:mv="urn:schemas-microsoft-com:mac:vml" xmlns:o="urn:schemas-microsoft-com:office:office" xmlns:r="http://schemas.openxmlformats.org/officeDocument/2006/relationships" xmlns:v="urn:schemas-microsoft-com:vml" xmlns:w10="urn:schemas-microsoft-com:office:word" xmlns:w14="http://schemas.microsoft.com/office/word/2010/wordml" xmlns:w="http://schemas.openxmlformats.org/wordprocessingml/2006/main" xmlns:wne="http://schemas.microsoft.com/office/word/2006/wordml" xmlns:wp14="http://schemas.microsoft.com/office/word/2010/wordprocessingDrawing" xmlns:wp="http://schemas.openxmlformats.org/drawingml/2006/wordprocessingDrawing" xmlns:wpc="http://schemas.microsoft.com/office/word/2010/wordprocessingCanvas" xmlns:wpg="http://schemas.microsoft.com/office/word/2010/wordprocessingGroup" xmlns:wpi="http://schemas.microsoft.com/office/word/2010/wordprocessingInk" xmlns:wps="http://schemas.microsoft.com/office/word/2010/wordprocessingShape" mc:Ignorable="w14 wp14">
+  <w:p>
+    <w:pPr>
+      <w:pStyle w:val="Header"/>
+    </w:pPr>
+  </w:p>
 </w:hdr>
 </file>
 

</xml_diff>